<commit_message>
Adding final lab submission on week 2
</commit_message>
<xml_diff>
--- a/IT007/BTH2/[OS] Mau bao cao LAB 2.docx
+++ b/IT007/BTH2/[OS] Mau bao cao LAB 2.docx
@@ -2175,6 +2175,21 @@
           <w:noProof/>
           <w:szCs w:val="26"/>
         </w:rPr>
+        <w:t>10</w:t>
+      </w:r>
+      <w:r>
+        <w:rPr>
+          <w:noProof/>
+          <w:szCs w:val="26"/>
+          <w:lang w:val="vi-VN"/>
+        </w:rPr>
+        <w:t>/10</w:t>
+      </w:r>
+      <w:r>
+        <w:rPr>
+          <w:noProof/>
+          <w:szCs w:val="26"/>
+        </w:rPr>
         <w:t> </w:t>
       </w:r>
       <w:r>
@@ -2325,12 +2340,25 @@
     <w:p>
       <w:pPr>
         <w:pStyle w:val="Heading1"/>
-      </w:pPr>
-      <w:r>
         <w:rPr>
           <w:szCs w:val="26"/>
         </w:rPr>
+      </w:pPr>
+      <w:r>
+        <w:rPr>
+          <w:szCs w:val="26"/>
+        </w:rPr>
         <w:t>Chạy tất cả các đoạn lệnh ví dụ ở phần 2.4. Chụp hình kết quả chạy các file script và lưu vào báo cáo.</w:t>
+      </w:r>
+    </w:p>
+    <w:p>
+      <w:r>
+        <w:rPr>
+          <w:color w:val="000000"/>
+          <w:sz w:val="27"/>
+          <w:szCs w:val="27"/>
+        </w:rPr>
+        <w:t>Ví dụ 2-1: variables.sh</w:t>
       </w:r>
     </w:p>
     <w:p>
@@ -2378,11 +2406,21 @@
     <w:p>
       <w:r>
         <w:rPr>
+          <w:color w:val="000000"/>
+          <w:sz w:val="27"/>
+          <w:szCs w:val="27"/>
+        </w:rPr>
+        <w:t>Ví dụ 2-2: try_variables.sh</w:t>
+      </w:r>
+    </w:p>
+    <w:p>
+      <w:r>
+        <w:rPr>
           <w:noProof/>
         </w:rPr>
         <w:drawing>
-          <wp:inline distT="0" distB="0" distL="0" distR="0" wp14:anchorId="3515AB8B" wp14:editId="1B62C638">
-            <wp:extent cx="5380186" cy="3292125"/>
+          <wp:inline distT="0" distB="0" distL="0" distR="0" wp14:anchorId="3515AB8B" wp14:editId="17274858">
+            <wp:extent cx="5913120" cy="3291840"/>
             <wp:effectExtent l="0" t="0" r="0" b="3810"/>
             <wp:docPr id="1833783810" name="Picture 1"/>
             <wp:cNvGraphicFramePr>
@@ -2404,7 +2442,7 @@
                   <pic:spPr>
                     <a:xfrm>
                       <a:off x="0" y="0"/>
-                      <a:ext cx="5380186" cy="3292125"/>
+                      <a:ext cx="5913633" cy="3292126"/>
                     </a:xfrm>
                     <a:prstGeom prst="rect">
                       <a:avLst/>
@@ -2418,15 +2456,52 @@
       </w:r>
     </w:p>
     <w:p>
+      <w:pPr>
+        <w:rPr>
+          <w:color w:val="000000"/>
+          <w:sz w:val="27"/>
+          <w:szCs w:val="27"/>
+        </w:rPr>
+      </w:pPr>
+    </w:p>
+    <w:p>
+      <w:pPr>
+        <w:rPr>
+          <w:color w:val="000000"/>
+          <w:sz w:val="27"/>
+          <w:szCs w:val="27"/>
+        </w:rPr>
+      </w:pPr>
+    </w:p>
+    <w:p>
+      <w:pPr>
+        <w:rPr>
+          <w:color w:val="000000"/>
+          <w:sz w:val="27"/>
+          <w:szCs w:val="27"/>
+        </w:rPr>
+      </w:pPr>
+    </w:p>
+    <w:p>
+      <w:r>
+        <w:rPr>
+          <w:color w:val="000000"/>
+          <w:sz w:val="27"/>
+          <w:szCs w:val="27"/>
+        </w:rPr>
+        <w:lastRenderedPageBreak/>
+        <w:t>Ví dụ 2-3: if_control.sh</w:t>
+      </w:r>
+    </w:p>
+    <w:p>
       <w:r>
         <w:rPr>
           <w:noProof/>
         </w:rPr>
-        <w:lastRenderedPageBreak/>
         <w:drawing>
-          <wp:inline distT="0" distB="0" distL="0" distR="0" wp14:anchorId="54FEB702" wp14:editId="4ABF9FB1">
-            <wp:extent cx="4968671" cy="2171888"/>
-            <wp:effectExtent l="0" t="0" r="3810" b="0"/>
+          <wp:inline distT="0" distB="0" distL="0" distR="0" wp14:anchorId="54FEB702" wp14:editId="001D8F3F">
+            <wp:extent cx="5775960" cy="2171700"/>
+            <wp:effectExtent l="0" t="0" r="0" b="0"/>
             <wp:docPr id="736201267" name="Picture 1" descr="A screenshot of a computer program&#10;&#10;Description automatically generated"/>
             <wp:cNvGraphicFramePr>
               <a:graphicFrameLocks xmlns:a="http://schemas.openxmlformats.org/drawingml/2006/main" noChangeAspect="1"/>
@@ -2447,7 +2522,7 @@
                   <pic:spPr>
                     <a:xfrm>
                       <a:off x="0" y="0"/>
-                      <a:ext cx="4968671" cy="2171888"/>
+                      <a:ext cx="5776463" cy="2171889"/>
                     </a:xfrm>
                     <a:prstGeom prst="rect">
                       <a:avLst/>
@@ -2458,6 +2533,16 @@
             </a:graphic>
           </wp:inline>
         </w:drawing>
+      </w:r>
+    </w:p>
+    <w:p>
+      <w:r>
+        <w:rPr>
+          <w:color w:val="000000"/>
+          <w:sz w:val="27"/>
+          <w:szCs w:val="27"/>
+        </w:rPr>
+        <w:t>Ví dụ 2-4: elif_control.sh</w:t>
       </w:r>
     </w:p>
     <w:p>
@@ -2505,12 +2590,22 @@
     <w:p>
       <w:r>
         <w:rPr>
+          <w:color w:val="000000"/>
+          <w:sz w:val="27"/>
+          <w:szCs w:val="27"/>
+        </w:rPr>
+        <w:t>Ví dụ 2-5: elif_control2.sh</w:t>
+      </w:r>
+    </w:p>
+    <w:p>
+      <w:r>
+        <w:rPr>
           <w:noProof/>
         </w:rPr>
         <w:drawing>
-          <wp:inline distT="0" distB="0" distL="0" distR="0" wp14:anchorId="255071A0" wp14:editId="1A23CA57">
-            <wp:extent cx="5197290" cy="1630821"/>
-            <wp:effectExtent l="0" t="0" r="3810" b="7620"/>
+          <wp:inline distT="0" distB="0" distL="0" distR="0" wp14:anchorId="255071A0" wp14:editId="7A3C40BC">
+            <wp:extent cx="5775960" cy="1630680"/>
+            <wp:effectExtent l="0" t="0" r="0" b="7620"/>
             <wp:docPr id="552566760" name="Picture 1" descr="A computer screen shot of a computer program&#10;&#10;Description automatically generated"/>
             <wp:cNvGraphicFramePr>
               <a:graphicFrameLocks xmlns:a="http://schemas.openxmlformats.org/drawingml/2006/main" noChangeAspect="1"/>
@@ -2531,7 +2626,7 @@
                   <pic:spPr>
                     <a:xfrm>
                       <a:off x="0" y="0"/>
-                      <a:ext cx="5197290" cy="1630821"/>
+                      <a:ext cx="5776463" cy="1630822"/>
                     </a:xfrm>
                     <a:prstGeom prst="rect">
                       <a:avLst/>
@@ -2544,15 +2639,27 @@
         </w:drawing>
       </w:r>
     </w:p>
+    <w:p/>
     <w:p>
       <w:r>
         <w:rPr>
+          <w:color w:val="000000"/>
+          <w:sz w:val="27"/>
+          <w:szCs w:val="27"/>
+        </w:rPr>
+        <w:lastRenderedPageBreak/>
+        <w:t>Ví dụ 2-6: for_loop.sh</w:t>
+      </w:r>
+    </w:p>
+    <w:p>
+      <w:r>
+        <w:rPr>
           <w:noProof/>
         </w:rPr>
         <w:drawing>
-          <wp:inline distT="0" distB="0" distL="0" distR="0" wp14:anchorId="51804F24" wp14:editId="4268F750">
-            <wp:extent cx="4816257" cy="937341"/>
-            <wp:effectExtent l="0" t="0" r="3810" b="0"/>
+          <wp:inline distT="0" distB="0" distL="0" distR="0" wp14:anchorId="51804F24" wp14:editId="5E7AF271">
+            <wp:extent cx="5783580" cy="937260"/>
+            <wp:effectExtent l="0" t="0" r="7620" b="0"/>
             <wp:docPr id="561971144" name="Picture 1" descr="A screen shot of a computer program&#10;&#10;Description automatically generated"/>
             <wp:cNvGraphicFramePr>
               <a:graphicFrameLocks xmlns:a="http://schemas.openxmlformats.org/drawingml/2006/main" noChangeAspect="1"/>
@@ -2573,7 +2680,7 @@
                   <pic:spPr>
                     <a:xfrm>
                       <a:off x="0" y="0"/>
-                      <a:ext cx="4816257" cy="937341"/>
+                      <a:ext cx="5784080" cy="937341"/>
                     </a:xfrm>
                     <a:prstGeom prst="rect">
                       <a:avLst/>
@@ -2589,13 +2696,22 @@
     <w:p>
       <w:r>
         <w:rPr>
+          <w:color w:val="000000"/>
+          <w:sz w:val="27"/>
+          <w:szCs w:val="27"/>
+        </w:rPr>
+        <w:t>Ví dụ 2-7: for_loop2.sh</w:t>
+      </w:r>
+    </w:p>
+    <w:p>
+      <w:r>
+        <w:rPr>
           <w:noProof/>
         </w:rPr>
-        <w:lastRenderedPageBreak/>
         <w:drawing>
-          <wp:inline distT="0" distB="0" distL="0" distR="0" wp14:anchorId="47937A84" wp14:editId="7FCFF822">
-            <wp:extent cx="5136325" cy="807790"/>
-            <wp:effectExtent l="0" t="0" r="7620" b="0"/>
+          <wp:inline distT="0" distB="0" distL="0" distR="0" wp14:anchorId="47937A84" wp14:editId="3874D71D">
+            <wp:extent cx="5814060" cy="807720"/>
+            <wp:effectExtent l="0" t="0" r="0" b="0"/>
             <wp:docPr id="269571074" name="Picture 1" descr="A computer screen with text&#10;&#10;Description automatically generated"/>
             <wp:cNvGraphicFramePr>
               <a:graphicFrameLocks xmlns:a="http://schemas.openxmlformats.org/drawingml/2006/main" noChangeAspect="1"/>
@@ -2616,7 +2732,7 @@
                   <pic:spPr>
                     <a:xfrm>
                       <a:off x="0" y="0"/>
-                      <a:ext cx="5136325" cy="807790"/>
+                      <a:ext cx="5814565" cy="807790"/>
                     </a:xfrm>
                     <a:prstGeom prst="rect">
                       <a:avLst/>
@@ -2632,11 +2748,21 @@
     <w:p>
       <w:r>
         <w:rPr>
+          <w:color w:val="000000"/>
+          <w:sz w:val="27"/>
+          <w:szCs w:val="27"/>
+        </w:rPr>
+        <w:t>Ví dụ 2-8: password.sh</w:t>
+      </w:r>
+    </w:p>
+    <w:p>
+      <w:r>
+        <w:rPr>
           <w:noProof/>
         </w:rPr>
         <w:drawing>
-          <wp:inline distT="0" distB="0" distL="0" distR="0" wp14:anchorId="561E6D73" wp14:editId="6859AF83">
-            <wp:extent cx="4976291" cy="1211685"/>
+          <wp:inline distT="0" distB="0" distL="0" distR="0" wp14:anchorId="561E6D73" wp14:editId="17A38ECD">
+            <wp:extent cx="5798820" cy="1211580"/>
             <wp:effectExtent l="0" t="0" r="0" b="7620"/>
             <wp:docPr id="1705478049" name="Picture 1" descr="A screenshot of a computer program&#10;&#10;Description automatically generated"/>
             <wp:cNvGraphicFramePr>
@@ -2658,7 +2784,7 @@
                   <pic:spPr>
                     <a:xfrm>
                       <a:off x="0" y="0"/>
-                      <a:ext cx="4976291" cy="1211685"/>
+                      <a:ext cx="5799323" cy="1211685"/>
                     </a:xfrm>
                     <a:prstGeom prst="rect">
                       <a:avLst/>
@@ -2674,12 +2800,22 @@
     <w:p>
       <w:r>
         <w:rPr>
+          <w:color w:val="000000"/>
+          <w:sz w:val="27"/>
+          <w:szCs w:val="27"/>
+        </w:rPr>
+        <w:t>Ví dụ 2-9: while_for.sh</w:t>
+      </w:r>
+    </w:p>
+    <w:p>
+      <w:r>
+        <w:rPr>
           <w:noProof/>
         </w:rPr>
         <w:drawing>
-          <wp:inline distT="0" distB="0" distL="0" distR="0" wp14:anchorId="54D07A26" wp14:editId="5CEADC38">
-            <wp:extent cx="4450466" cy="2812024"/>
-            <wp:effectExtent l="0" t="0" r="7620" b="7620"/>
+          <wp:inline distT="0" distB="0" distL="0" distR="0" wp14:anchorId="54D07A26" wp14:editId="2AFB3E60">
+            <wp:extent cx="5775960" cy="2811780"/>
+            <wp:effectExtent l="0" t="0" r="0" b="7620"/>
             <wp:docPr id="2122228585" name="Picture 1" descr="A screenshot of a computer&#10;&#10;Description automatically generated"/>
             <wp:cNvGraphicFramePr>
               <a:graphicFrameLocks xmlns:a="http://schemas.openxmlformats.org/drawingml/2006/main" noChangeAspect="1"/>
@@ -2700,7 +2836,7 @@
                   <pic:spPr>
                     <a:xfrm>
                       <a:off x="0" y="0"/>
-                      <a:ext cx="4450466" cy="2812024"/>
+                      <a:ext cx="5776466" cy="2812026"/>
                     </a:xfrm>
                     <a:prstGeom prst="rect">
                       <a:avLst/>
@@ -2713,23 +2849,26 @@
         </w:drawing>
       </w:r>
     </w:p>
-    <w:p/>
-    <w:p/>
-    <w:p/>
+    <w:p>
+      <w:r>
+        <w:rPr>
+          <w:color w:val="000000"/>
+          <w:sz w:val="27"/>
+          <w:szCs w:val="27"/>
+        </w:rPr>
+        <w:t>Ví dụ 2-10: until_user.sh</w:t>
+      </w:r>
+    </w:p>
     <w:p/>
     <w:p>
       <w:r>
-        <w:t>10</w:t>
-      </w:r>
-    </w:p>
-    <w:p>
-      <w:r>
         <w:rPr>
           <w:noProof/>
         </w:rPr>
+        <w:lastRenderedPageBreak/>
         <w:drawing>
-          <wp:inline distT="0" distB="0" distL="0" distR="0" wp14:anchorId="4C1F91BD" wp14:editId="7226D54D">
-            <wp:extent cx="4884843" cy="1005927"/>
+          <wp:inline distT="0" distB="0" distL="0" distR="0" wp14:anchorId="4C1F91BD" wp14:editId="7C75CAEB">
+            <wp:extent cx="5829300" cy="1005840"/>
             <wp:effectExtent l="0" t="0" r="0" b="3810"/>
             <wp:docPr id="720770298" name="Picture 1" descr="A screen shot of a computer program&#10;&#10;Description automatically generated"/>
             <wp:cNvGraphicFramePr>
@@ -2751,7 +2890,7 @@
                   <pic:spPr>
                     <a:xfrm>
                       <a:off x="0" y="0"/>
-                      <a:ext cx="4884843" cy="1005927"/>
+                      <a:ext cx="5829807" cy="1005927"/>
                     </a:xfrm>
                     <a:prstGeom prst="rect">
                       <a:avLst/>
@@ -2767,13 +2906,30 @@
     <w:p>
       <w:r>
         <w:rPr>
+          <w:color w:val="000000"/>
+          <w:sz w:val="27"/>
+          <w:szCs w:val="27"/>
+        </w:rPr>
+        <w:t>Ví dụ 2-11: case1.</w:t>
+      </w:r>
+      <w:r>
+        <w:rPr>
+          <w:color w:val="000000"/>
+          <w:sz w:val="27"/>
+          <w:szCs w:val="27"/>
+        </w:rPr>
+        <w:t>sh</w:t>
+      </w:r>
+    </w:p>
+    <w:p>
+      <w:r>
+        <w:rPr>
           <w:noProof/>
         </w:rPr>
-        <w:lastRenderedPageBreak/>
         <w:drawing>
-          <wp:inline distT="0" distB="0" distL="0" distR="0" wp14:anchorId="6CB44513" wp14:editId="5ACADBDE">
-            <wp:extent cx="4839119" cy="1402202"/>
-            <wp:effectExtent l="0" t="0" r="0" b="7620"/>
+          <wp:inline distT="0" distB="0" distL="0" distR="0" wp14:anchorId="6CB44513" wp14:editId="2B4AAEAA">
+            <wp:extent cx="5821680" cy="1402080"/>
+            <wp:effectExtent l="0" t="0" r="7620" b="7620"/>
             <wp:docPr id="40934265" name="Picture 1" descr="A computer screen shot of a computer code&#10;&#10;Description automatically generated"/>
             <wp:cNvGraphicFramePr>
               <a:graphicFrameLocks xmlns:a="http://schemas.openxmlformats.org/drawingml/2006/main" noChangeAspect="1"/>
@@ -2794,7 +2950,7 @@
                   <pic:spPr>
                     <a:xfrm>
                       <a:off x="0" y="0"/>
-                      <a:ext cx="4839119" cy="1402202"/>
+                      <a:ext cx="5822187" cy="1402202"/>
                     </a:xfrm>
                     <a:prstGeom prst="rect">
                       <a:avLst/>
@@ -2810,11 +2966,21 @@
     <w:p>
       <w:r>
         <w:rPr>
+          <w:color w:val="000000"/>
+          <w:sz w:val="27"/>
+          <w:szCs w:val="27"/>
+        </w:rPr>
+        <w:t>Ví dụ 2-12: case2.sh</w:t>
+      </w:r>
+    </w:p>
+    <w:p>
+      <w:r>
+        <w:rPr>
           <w:noProof/>
         </w:rPr>
         <w:drawing>
-          <wp:inline distT="0" distB="0" distL="0" distR="0" wp14:anchorId="7D23181B" wp14:editId="4660C92E">
-            <wp:extent cx="4915326" cy="1394581"/>
+          <wp:inline distT="0" distB="0" distL="0" distR="0" wp14:anchorId="7D23181B" wp14:editId="343D7DE5">
+            <wp:extent cx="5836920" cy="1394460"/>
             <wp:effectExtent l="0" t="0" r="0" b="0"/>
             <wp:docPr id="358850427" name="Picture 1" descr="A screen shot of a computer screen&#10;&#10;Description automatically generated"/>
             <wp:cNvGraphicFramePr>
@@ -2836,7 +3002,7 @@
                   <pic:spPr>
                     <a:xfrm>
                       <a:off x="0" y="0"/>
-                      <a:ext cx="4915326" cy="1394581"/>
+                      <a:ext cx="5837428" cy="1394581"/>
                     </a:xfrm>
                     <a:prstGeom prst="rect">
                       <a:avLst/>
@@ -2852,12 +3018,22 @@
     <w:p>
       <w:r>
         <w:rPr>
+          <w:color w:val="000000"/>
+          <w:sz w:val="27"/>
+          <w:szCs w:val="27"/>
+        </w:rPr>
+        <w:t>Ví dụ 2-13 case3.sh</w:t>
+      </w:r>
+    </w:p>
+    <w:p>
+      <w:r>
+        <w:rPr>
           <w:noProof/>
         </w:rPr>
         <w:drawing>
-          <wp:inline distT="0" distB="0" distL="0" distR="0" wp14:anchorId="2C01867E" wp14:editId="51915BAD">
-            <wp:extent cx="4595258" cy="1265030"/>
-            <wp:effectExtent l="0" t="0" r="0" b="0"/>
+          <wp:inline distT="0" distB="0" distL="0" distR="0" wp14:anchorId="2C01867E" wp14:editId="53F09487">
+            <wp:extent cx="5859780" cy="1264920"/>
+            <wp:effectExtent l="0" t="0" r="7620" b="0"/>
             <wp:docPr id="1769887588" name="Picture 1" descr="A screen shot of a computer&#10;&#10;Description automatically generated"/>
             <wp:cNvGraphicFramePr>
               <a:graphicFrameLocks xmlns:a="http://schemas.openxmlformats.org/drawingml/2006/main" noChangeAspect="1"/>
@@ -2878,7 +3054,7 @@
                   <pic:spPr>
                     <a:xfrm>
                       <a:off x="0" y="0"/>
-                      <a:ext cx="4595258" cy="1265030"/>
+                      <a:ext cx="5860291" cy="1265030"/>
                     </a:xfrm>
                     <a:prstGeom prst="rect">
                       <a:avLst/>
@@ -2902,6 +3078,7 @@
         <w:rPr>
           <w:lang w:val="en-AU"/>
         </w:rPr>
+        <w:lastRenderedPageBreak/>
         <w:t xml:space="preserve">Viết chương trình cho phép nhập vào tên và </w:t>
       </w:r>
       <w:r>
@@ -2937,12 +3114,59 @@
       </w:pPr>
       <w:r>
         <w:rPr>
+          <w:lang w:val="en-AU"/>
+        </w:rPr>
+        <w:drawing>
+          <wp:inline distT="0" distB="0" distL="0" distR="0" wp14:anchorId="61A42AB5" wp14:editId="72075C7C">
+            <wp:extent cx="2903472" cy="2804403"/>
+            <wp:effectExtent l="0" t="0" r="0" b="0"/>
+            <wp:docPr id="1387139742" name="Picture 1" descr="A screen shot of a computer program&#10;&#10;Description automatically generated"/>
+            <wp:cNvGraphicFramePr>
+              <a:graphicFrameLocks xmlns:a="http://schemas.openxmlformats.org/drawingml/2006/main" noChangeAspect="1"/>
+            </wp:cNvGraphicFramePr>
+            <a:graphic xmlns:a="http://schemas.openxmlformats.org/drawingml/2006/main">
+              <a:graphicData uri="http://schemas.openxmlformats.org/drawingml/2006/picture">
+                <pic:pic xmlns:pic="http://schemas.openxmlformats.org/drawingml/2006/picture">
+                  <pic:nvPicPr>
+                    <pic:cNvPr id="1387139742" name="Picture 1" descr="A screen shot of a computer program&#10;&#10;Description automatically generated"/>
+                    <pic:cNvPicPr/>
+                  </pic:nvPicPr>
+                  <pic:blipFill>
+                    <a:blip r:embed="rId20"/>
+                    <a:stretch>
+                      <a:fillRect/>
+                    </a:stretch>
+                  </pic:blipFill>
+                  <pic:spPr>
+                    <a:xfrm>
+                      <a:off x="0" y="0"/>
+                      <a:ext cx="2903472" cy="2804403"/>
+                    </a:xfrm>
+                    <a:prstGeom prst="rect">
+                      <a:avLst/>
+                    </a:prstGeom>
+                  </pic:spPr>
+                </pic:pic>
+              </a:graphicData>
+            </a:graphic>
+          </wp:inline>
+        </w:drawing>
+      </w:r>
+    </w:p>
+    <w:p>
+      <w:pPr>
+        <w:rPr>
+          <w:lang w:val="en-AU"/>
+        </w:rPr>
+      </w:pPr>
+      <w:r>
+        <w:rPr>
           <w:noProof/>
           <w:lang w:val="en-AU"/>
         </w:rPr>
         <w:drawing>
-          <wp:inline distT="0" distB="0" distL="0" distR="0" wp14:anchorId="0AAB785E" wp14:editId="6F357002">
-            <wp:extent cx="4404742" cy="1432684"/>
+          <wp:inline distT="0" distB="0" distL="0" distR="0" wp14:anchorId="0AAB785E" wp14:editId="4BA49ED7">
+            <wp:extent cx="5505450" cy="1790700"/>
             <wp:effectExtent l="0" t="0" r="0" b="0"/>
             <wp:docPr id="1499177866" name="Picture 1" descr="A screen shot of a computer&#10;&#10;Description automatically generated"/>
             <wp:cNvGraphicFramePr>
@@ -2956,7 +3180,7 @@
                     <pic:cNvPicPr/>
                   </pic:nvPicPr>
                   <pic:blipFill>
-                    <a:blip r:embed="rId20"/>
+                    <a:blip r:embed="rId21"/>
                     <a:stretch>
                       <a:fillRect/>
                     </a:stretch>
@@ -2964,7 +3188,7 @@
                   <pic:spPr>
                     <a:xfrm>
                       <a:off x="0" y="0"/>
-                      <a:ext cx="4404742" cy="1432684"/>
+                      <a:ext cx="5510203" cy="1792246"/>
                     </a:xfrm>
                     <a:prstGeom prst="rect">
                       <a:avLst/>
@@ -3025,13 +3249,60 @@
       </w:pPr>
       <w:r>
         <w:rPr>
+          <w:lang w:val="en-AU"/>
+        </w:rPr>
+        <w:drawing>
+          <wp:inline distT="0" distB="0" distL="0" distR="0" wp14:anchorId="5911FEDB" wp14:editId="226AEA22">
+            <wp:extent cx="2766300" cy="3177815"/>
+            <wp:effectExtent l="0" t="0" r="0" b="3810"/>
+            <wp:docPr id="501683722" name="Picture 1" descr="A screen shot of a computer program&#10;&#10;Description automatically generated"/>
+            <wp:cNvGraphicFramePr>
+              <a:graphicFrameLocks xmlns:a="http://schemas.openxmlformats.org/drawingml/2006/main" noChangeAspect="1"/>
+            </wp:cNvGraphicFramePr>
+            <a:graphic xmlns:a="http://schemas.openxmlformats.org/drawingml/2006/main">
+              <a:graphicData uri="http://schemas.openxmlformats.org/drawingml/2006/picture">
+                <pic:pic xmlns:pic="http://schemas.openxmlformats.org/drawingml/2006/picture">
+                  <pic:nvPicPr>
+                    <pic:cNvPr id="501683722" name="Picture 1" descr="A screen shot of a computer program&#10;&#10;Description automatically generated"/>
+                    <pic:cNvPicPr/>
+                  </pic:nvPicPr>
+                  <pic:blipFill>
+                    <a:blip r:embed="rId22"/>
+                    <a:stretch>
+                      <a:fillRect/>
+                    </a:stretch>
+                  </pic:blipFill>
+                  <pic:spPr>
+                    <a:xfrm>
+                      <a:off x="0" y="0"/>
+                      <a:ext cx="2766300" cy="3177815"/>
+                    </a:xfrm>
+                    <a:prstGeom prst="rect">
+                      <a:avLst/>
+                    </a:prstGeom>
+                  </pic:spPr>
+                </pic:pic>
+              </a:graphicData>
+            </a:graphic>
+          </wp:inline>
+        </w:drawing>
+      </w:r>
+    </w:p>
+    <w:p>
+      <w:pPr>
+        <w:rPr>
+          <w:lang w:val="en-AU"/>
+        </w:rPr>
+      </w:pPr>
+      <w:r>
+        <w:rPr>
           <w:noProof/>
           <w:lang w:val="en-AU"/>
         </w:rPr>
         <w:drawing>
-          <wp:inline distT="0" distB="0" distL="0" distR="0" wp14:anchorId="5BF319BF" wp14:editId="182F913A">
-            <wp:extent cx="4183743" cy="1447925"/>
-            <wp:effectExtent l="0" t="0" r="7620" b="0"/>
+          <wp:inline distT="0" distB="0" distL="0" distR="0" wp14:anchorId="5BF319BF" wp14:editId="19843AAA">
+            <wp:extent cx="5438398" cy="1882140"/>
+            <wp:effectExtent l="0" t="0" r="0" b="3810"/>
             <wp:docPr id="1788504680" name="Picture 1" descr="A computer screen with text&#10;&#10;Description automatically generated"/>
             <wp:cNvGraphicFramePr>
               <a:graphicFrameLocks xmlns:a="http://schemas.openxmlformats.org/drawingml/2006/main" noChangeAspect="1"/>
@@ -3044,7 +3315,7 @@
                     <pic:cNvPicPr/>
                   </pic:nvPicPr>
                   <pic:blipFill>
-                    <a:blip r:embed="rId21"/>
+                    <a:blip r:embed="rId23"/>
                     <a:stretch>
                       <a:fillRect/>
                     </a:stretch>
@@ -3052,7 +3323,7 @@
                   <pic:spPr>
                     <a:xfrm>
                       <a:off x="0" y="0"/>
-                      <a:ext cx="4183743" cy="1447925"/>
+                      <a:ext cx="5444469" cy="1884241"/>
                     </a:xfrm>
                     <a:prstGeom prst="rect">
                       <a:avLst/>
@@ -3076,6 +3347,7 @@
         <w:rPr>
           <w:lang w:val="en-AU"/>
         </w:rPr>
+        <w:lastRenderedPageBreak/>
         <w:t>Viết trình cho phép nhập vào một chuỗi. Kiểm tra chuỗi đó có tồn tại trong một file text (ví dụ test.txt) cùng thư mục hay không</w:t>
       </w:r>
       <w:r>
@@ -3095,18 +3367,47 @@
         <w:rPr>
           <w:lang w:val="en-AU"/>
         </w:rPr>
-        <w:t>Trả lời</w:t>
-      </w:r>
-      <w:r>
-        <w:rPr>
-          <w:lang w:val="en-AU"/>
-        </w:rPr>
-        <w:t>...</w:t>
+        <w:drawing>
+          <wp:inline distT="0" distB="0" distL="0" distR="0" wp14:anchorId="5005CFF7" wp14:editId="0A082986">
+            <wp:extent cx="2903472" cy="2499577"/>
+            <wp:effectExtent l="0" t="0" r="0" b="0"/>
+            <wp:docPr id="517882617" name="Picture 1" descr="A screen shot of a computer program&#10;&#10;Description automatically generated"/>
+            <wp:cNvGraphicFramePr>
+              <a:graphicFrameLocks xmlns:a="http://schemas.openxmlformats.org/drawingml/2006/main" noChangeAspect="1"/>
+            </wp:cNvGraphicFramePr>
+            <a:graphic xmlns:a="http://schemas.openxmlformats.org/drawingml/2006/main">
+              <a:graphicData uri="http://schemas.openxmlformats.org/drawingml/2006/picture">
+                <pic:pic xmlns:pic="http://schemas.openxmlformats.org/drawingml/2006/picture">
+                  <pic:nvPicPr>
+                    <pic:cNvPr id="517882617" name="Picture 1" descr="A screen shot of a computer program&#10;&#10;Description automatically generated"/>
+                    <pic:cNvPicPr/>
+                  </pic:nvPicPr>
+                  <pic:blipFill>
+                    <a:blip r:embed="rId24"/>
+                    <a:stretch>
+                      <a:fillRect/>
+                    </a:stretch>
+                  </pic:blipFill>
+                  <pic:spPr>
+                    <a:xfrm>
+                      <a:off x="0" y="0"/>
+                      <a:ext cx="2903472" cy="2499577"/>
+                    </a:xfrm>
+                    <a:prstGeom prst="rect">
+                      <a:avLst/>
+                    </a:prstGeom>
+                  </pic:spPr>
+                </pic:pic>
+              </a:graphicData>
+            </a:graphic>
+          </wp:inline>
+        </w:drawing>
       </w:r>
     </w:p>
     <w:p>
       <w:pPr>
         <w:spacing w:before="0" w:after="0" w:line="240" w:lineRule="auto"/>
+        <w:ind w:left="360"/>
         <w:rPr>
           <w:rFonts w:eastAsiaTheme="majorEastAsia" w:cstheme="majorBidi"/>
           <w:b/>
@@ -3114,6 +3415,43 @@
           <w:szCs w:val="32"/>
         </w:rPr>
       </w:pPr>
+      <w:r>
+        <w:drawing>
+          <wp:inline distT="0" distB="0" distL="0" distR="0" wp14:anchorId="1B897E4B" wp14:editId="04BEC2DD">
+            <wp:extent cx="4183743" cy="1211685"/>
+            <wp:effectExtent l="0" t="0" r="7620" b="7620"/>
+            <wp:docPr id="979977677" name="Picture 1" descr="A screen shot of a computer&#10;&#10;Description automatically generated"/>
+            <wp:cNvGraphicFramePr>
+              <a:graphicFrameLocks xmlns:a="http://schemas.openxmlformats.org/drawingml/2006/main" noChangeAspect="1"/>
+            </wp:cNvGraphicFramePr>
+            <a:graphic xmlns:a="http://schemas.openxmlformats.org/drawingml/2006/main">
+              <a:graphicData uri="http://schemas.openxmlformats.org/drawingml/2006/picture">
+                <pic:pic xmlns:pic="http://schemas.openxmlformats.org/drawingml/2006/picture">
+                  <pic:nvPicPr>
+                    <pic:cNvPr id="979977677" name="Picture 1" descr="A screen shot of a computer&#10;&#10;Description automatically generated"/>
+                    <pic:cNvPicPr/>
+                  </pic:nvPicPr>
+                  <pic:blipFill>
+                    <a:blip r:embed="rId25"/>
+                    <a:stretch>
+                      <a:fillRect/>
+                    </a:stretch>
+                  </pic:blipFill>
+                  <pic:spPr>
+                    <a:xfrm>
+                      <a:off x="0" y="0"/>
+                      <a:ext cx="4183743" cy="1211685"/>
+                    </a:xfrm>
+                    <a:prstGeom prst="rect">
+                      <a:avLst/>
+                    </a:prstGeom>
+                  </pic:spPr>
+                </pic:pic>
+              </a:graphicData>
+            </a:graphic>
+          </wp:inline>
+        </w:drawing>
+      </w:r>
       <w:r>
         <w:br w:type="page"/>
       </w:r>
@@ -3218,15 +3556,168 @@
     </w:p>
     <w:p>
       <w:r>
-        <w:t>Trả lời...</w:t>
+        <w:drawing>
+          <wp:inline distT="0" distB="0" distL="0" distR="0" wp14:anchorId="631718B3" wp14:editId="081B63E5">
+            <wp:extent cx="4176122" cy="3787468"/>
+            <wp:effectExtent l="0" t="0" r="0" b="3810"/>
+            <wp:docPr id="233031185" name="Picture 1" descr="A screenshot of a computer&#10;&#10;Description automatically generated"/>
+            <wp:cNvGraphicFramePr>
+              <a:graphicFrameLocks xmlns:a="http://schemas.openxmlformats.org/drawingml/2006/main" noChangeAspect="1"/>
+            </wp:cNvGraphicFramePr>
+            <a:graphic xmlns:a="http://schemas.openxmlformats.org/drawingml/2006/main">
+              <a:graphicData uri="http://schemas.openxmlformats.org/drawingml/2006/picture">
+                <pic:pic xmlns:pic="http://schemas.openxmlformats.org/drawingml/2006/picture">
+                  <pic:nvPicPr>
+                    <pic:cNvPr id="233031185" name="Picture 1" descr="A screenshot of a computer&#10;&#10;Description automatically generated"/>
+                    <pic:cNvPicPr/>
+                  </pic:nvPicPr>
+                  <pic:blipFill>
+                    <a:blip r:embed="rId26"/>
+                    <a:stretch>
+                      <a:fillRect/>
+                    </a:stretch>
+                  </pic:blipFill>
+                  <pic:spPr>
+                    <a:xfrm>
+                      <a:off x="0" y="0"/>
+                      <a:ext cx="4176122" cy="3787468"/>
+                    </a:xfrm>
+                    <a:prstGeom prst="rect">
+                      <a:avLst/>
+                    </a:prstGeom>
+                  </pic:spPr>
+                </pic:pic>
+              </a:graphicData>
+            </a:graphic>
+          </wp:inline>
+        </w:drawing>
       </w:r>
     </w:p>
-    <w:p/>
     <w:p>
+      <w:r>
+        <w:lastRenderedPageBreak/>
+        <w:drawing>
+          <wp:inline distT="0" distB="0" distL="0" distR="0" wp14:anchorId="27CA4D3D" wp14:editId="1701D908">
+            <wp:extent cx="3025402" cy="4092295"/>
+            <wp:effectExtent l="0" t="0" r="3810" b="3810"/>
+            <wp:docPr id="958535132" name="Picture 1" descr="A screenshot of a computer&#10;&#10;Description automatically generated"/>
+            <wp:cNvGraphicFramePr>
+              <a:graphicFrameLocks xmlns:a="http://schemas.openxmlformats.org/drawingml/2006/main" noChangeAspect="1"/>
+            </wp:cNvGraphicFramePr>
+            <a:graphic xmlns:a="http://schemas.openxmlformats.org/drawingml/2006/main">
+              <a:graphicData uri="http://schemas.openxmlformats.org/drawingml/2006/picture">
+                <pic:pic xmlns:pic="http://schemas.openxmlformats.org/drawingml/2006/picture">
+                  <pic:nvPicPr>
+                    <pic:cNvPr id="958535132" name="Picture 1" descr="A screenshot of a computer&#10;&#10;Description automatically generated"/>
+                    <pic:cNvPicPr/>
+                  </pic:nvPicPr>
+                  <pic:blipFill>
+                    <a:blip r:embed="rId27"/>
+                    <a:stretch>
+                      <a:fillRect/>
+                    </a:stretch>
+                  </pic:blipFill>
+                  <pic:spPr>
+                    <a:xfrm>
+                      <a:off x="0" y="0"/>
+                      <a:ext cx="3025402" cy="4092295"/>
+                    </a:xfrm>
+                    <a:prstGeom prst="rect">
+                      <a:avLst/>
+                    </a:prstGeom>
+                  </pic:spPr>
+                </pic:pic>
+              </a:graphicData>
+            </a:graphic>
+          </wp:inline>
+        </w:drawing>
+      </w:r>
+    </w:p>
+    <w:p>
+      <w:r>
+        <w:drawing>
+          <wp:inline distT="0" distB="0" distL="0" distR="0" wp14:anchorId="6BB3DAC2" wp14:editId="6DDC3E62">
+            <wp:extent cx="5349704" cy="502964"/>
+            <wp:effectExtent l="0" t="0" r="3810" b="0"/>
+            <wp:docPr id="380882529" name="Picture 1"/>
+            <wp:cNvGraphicFramePr>
+              <a:graphicFrameLocks xmlns:a="http://schemas.openxmlformats.org/drawingml/2006/main" noChangeAspect="1"/>
+            </wp:cNvGraphicFramePr>
+            <a:graphic xmlns:a="http://schemas.openxmlformats.org/drawingml/2006/main">
+              <a:graphicData uri="http://schemas.openxmlformats.org/drawingml/2006/picture">
+                <pic:pic xmlns:pic="http://schemas.openxmlformats.org/drawingml/2006/picture">
+                  <pic:nvPicPr>
+                    <pic:cNvPr id="380882529" name=""/>
+                    <pic:cNvPicPr/>
+                  </pic:nvPicPr>
+                  <pic:blipFill>
+                    <a:blip r:embed="rId28"/>
+                    <a:stretch>
+                      <a:fillRect/>
+                    </a:stretch>
+                  </pic:blipFill>
+                  <pic:spPr>
+                    <a:xfrm>
+                      <a:off x="0" y="0"/>
+                      <a:ext cx="5349704" cy="502964"/>
+                    </a:xfrm>
+                    <a:prstGeom prst="rect">
+                      <a:avLst/>
+                    </a:prstGeom>
+                  </pic:spPr>
+                </pic:pic>
+              </a:graphicData>
+            </a:graphic>
+          </wp:inline>
+        </w:drawing>
+      </w:r>
+    </w:p>
+    <w:p>
+      <w:r>
+        <w:lastRenderedPageBreak/>
+        <w:drawing>
+          <wp:inline distT="0" distB="0" distL="0" distR="0" wp14:anchorId="007BEC15" wp14:editId="2D1C7FE7">
+            <wp:extent cx="5349704" cy="5494496"/>
+            <wp:effectExtent l="0" t="0" r="3810" b="0"/>
+            <wp:docPr id="426915693" name="Picture 1" descr="A screenshot of a computer program&#10;&#10;Description automatically generated"/>
+            <wp:cNvGraphicFramePr>
+              <a:graphicFrameLocks xmlns:a="http://schemas.openxmlformats.org/drawingml/2006/main" noChangeAspect="1"/>
+            </wp:cNvGraphicFramePr>
+            <a:graphic xmlns:a="http://schemas.openxmlformats.org/drawingml/2006/main">
+              <a:graphicData uri="http://schemas.openxmlformats.org/drawingml/2006/picture">
+                <pic:pic xmlns:pic="http://schemas.openxmlformats.org/drawingml/2006/picture">
+                  <pic:nvPicPr>
+                    <pic:cNvPr id="426915693" name="Picture 1" descr="A screenshot of a computer program&#10;&#10;Description automatically generated"/>
+                    <pic:cNvPicPr/>
+                  </pic:nvPicPr>
+                  <pic:blipFill>
+                    <a:blip r:embed="rId29"/>
+                    <a:stretch>
+                      <a:fillRect/>
+                    </a:stretch>
+                  </pic:blipFill>
+                  <pic:spPr>
+                    <a:xfrm>
+                      <a:off x="0" y="0"/>
+                      <a:ext cx="5349704" cy="5494496"/>
+                    </a:xfrm>
+                    <a:prstGeom prst="rect">
+                      <a:avLst/>
+                    </a:prstGeom>
+                  </pic:spPr>
+                </pic:pic>
+              </a:graphicData>
+            </a:graphic>
+          </wp:inline>
+        </w:drawing>
+      </w:r>
+    </w:p>
+    <w:p>
       <w:pPr>
         <w:pStyle w:val="Heading1"/>
       </w:pPr>
       <w:r>
+        <w:lastRenderedPageBreak/>
         <w:t>Tạo ra một file text</w:t>
       </w:r>
       <w:r>
@@ -3276,6 +3767,45 @@
       </w:r>
       <w:r>
         <w:t xml:space="preserve"> ở trên, ở trong thư mục vừa tạo ở câu a, với mỗi môn học, tạo ra một thư mục có tên tương ứng với mã môn đó</w:t>
+      </w:r>
+    </w:p>
+    <w:p>
+      <w:r>
+        <w:drawing>
+          <wp:inline distT="0" distB="0" distL="0" distR="0" wp14:anchorId="394AC0B3" wp14:editId="7CFEA296">
+            <wp:extent cx="5943600" cy="2769235"/>
+            <wp:effectExtent l="0" t="0" r="0" b="0"/>
+            <wp:docPr id="320552160" name="Picture 1" descr="A screen shot of a computer program&#10;&#10;Description automatically generated"/>
+            <wp:cNvGraphicFramePr>
+              <a:graphicFrameLocks xmlns:a="http://schemas.openxmlformats.org/drawingml/2006/main" noChangeAspect="1"/>
+            </wp:cNvGraphicFramePr>
+            <a:graphic xmlns:a="http://schemas.openxmlformats.org/drawingml/2006/main">
+              <a:graphicData uri="http://schemas.openxmlformats.org/drawingml/2006/picture">
+                <pic:pic xmlns:pic="http://schemas.openxmlformats.org/drawingml/2006/picture">
+                  <pic:nvPicPr>
+                    <pic:cNvPr id="320552160" name="Picture 1" descr="A screen shot of a computer program&#10;&#10;Description automatically generated"/>
+                    <pic:cNvPicPr/>
+                  </pic:nvPicPr>
+                  <pic:blipFill>
+                    <a:blip r:embed="rId30"/>
+                    <a:stretch>
+                      <a:fillRect/>
+                    </a:stretch>
+                  </pic:blipFill>
+                  <pic:spPr>
+                    <a:xfrm>
+                      <a:off x="0" y="0"/>
+                      <a:ext cx="5943600" cy="2769235"/>
+                    </a:xfrm>
+                    <a:prstGeom prst="rect">
+                      <a:avLst/>
+                    </a:prstGeom>
+                  </pic:spPr>
+                </pic:pic>
+              </a:graphicData>
+            </a:graphic>
+          </wp:inline>
+        </w:drawing>
       </w:r>
     </w:p>
     <w:p>
@@ -3288,6 +3818,9 @@
         <w:ind w:left="360"/>
       </w:pPr>
       <w:r>
+        <w:rPr>
+          <w:noProof/>
+        </w:rPr>
         <w:drawing>
           <wp:inline distT="0" distB="0" distL="0" distR="0" wp14:anchorId="6FA3D71A" wp14:editId="7B7FE9B7">
             <wp:extent cx="2103302" cy="1882303"/>
@@ -3304,7 +3837,7 @@
                     <pic:cNvPicPr/>
                   </pic:nvPicPr>
                   <pic:blipFill>
-                    <a:blip r:embed="rId22"/>
+                    <a:blip r:embed="rId31"/>
                     <a:stretch>
                       <a:fillRect/>
                     </a:stretch>
@@ -3354,7 +3887,7 @@
                     <pic:cNvPicPr/>
                   </pic:nvPicPr>
                   <pic:blipFill>
-                    <a:blip r:embed="rId23"/>
+                    <a:blip r:embed="rId32"/>
                     <a:stretch>
                       <a:fillRect/>
                     </a:stretch>
@@ -3379,8 +3912,8 @@
       </w:r>
     </w:p>
     <w:sectPr>
-      <w:headerReference w:type="default" r:id="rId24"/>
-      <w:footerReference w:type="default" r:id="rId25"/>
+      <w:headerReference w:type="default" r:id="rId33"/>
+      <w:footerReference w:type="default" r:id="rId34"/>
       <w:pgSz w:w="12240" w:h="15840"/>
       <w:pgMar w:top="1440" w:right="1440" w:bottom="1440" w:left="1440" w:header="708" w:footer="708" w:gutter="0"/>
       <w:cols w:space="708"/>

</xml_diff>